<commit_message>
#Code Repository Layer for Order Module
</commit_message>
<xml_diff>
--- a/FILE_SQL/Dev_Team.docx
+++ b/FILE_SQL/Dev_Team.docx
@@ -362,7 +362,25 @@
                 <w:sz w:val="20"/>
                 <w:szCs w:val="20"/>
               </w:rPr>
-              <w:t>Dev_team</w:t>
+              <w:t>Dev_</w:t>
+            </w:r>
+            <w:r>
+              <w:rPr>
+                <w:b/>
+                <w:bCs/>
+                <w:sz w:val="20"/>
+                <w:szCs w:val="20"/>
+              </w:rPr>
+              <w:t>T</w:t>
+            </w:r>
+            <w:r>
+              <w:rPr>
+                <w:b/>
+                <w:bCs/>
+                <w:sz w:val="20"/>
+                <w:szCs w:val="20"/>
+              </w:rPr>
+              <w:t>eam</w:t>
             </w:r>
           </w:p>
         </w:tc>
@@ -587,6 +605,160 @@
               </w:rPr>
               <w:t>Dang Van Tue</w:t>
             </w:r>
+            <w:r>
+              <w:rPr>
+                <w:b/>
+                <w:bCs/>
+                <w:sz w:val="20"/>
+                <w:szCs w:val="20"/>
+              </w:rPr>
+              <w:br/>
+              <w:t>Tran Phuc Tuyen</w:t>
+            </w:r>
+          </w:p>
+        </w:tc>
+        <w:tc>
+          <w:tcPr>
+            <w:tcW w:w="2118" w:type="dxa"/>
+            <w:tcBorders>
+              <w:top w:val="single" w:sz="4" w:space="0" w:color="auto"/>
+              <w:left w:val="single" w:sz="4" w:space="0" w:color="auto"/>
+              <w:bottom w:val="single" w:sz="4" w:space="0" w:color="auto"/>
+              <w:right w:val="single" w:sz="4" w:space="0" w:color="auto"/>
+            </w:tcBorders>
+          </w:tcPr>
+          <w:p>
+            <w:pPr>
+              <w:spacing w:after="120"/>
+              <w:jc w:val="center"/>
+              <w:rPr>
+                <w:b/>
+                <w:bCs/>
+                <w:sz w:val="20"/>
+                <w:szCs w:val="20"/>
+              </w:rPr>
+            </w:pPr>
+          </w:p>
+        </w:tc>
+        <w:tc>
+          <w:tcPr>
+            <w:tcW w:w="1851" w:type="dxa"/>
+            <w:tcBorders>
+              <w:top w:val="single" w:sz="4" w:space="0" w:color="auto"/>
+              <w:left w:val="single" w:sz="4" w:space="0" w:color="auto"/>
+              <w:bottom w:val="single" w:sz="4" w:space="0" w:color="auto"/>
+              <w:right w:val="single" w:sz="4" w:space="0" w:color="auto"/>
+            </w:tcBorders>
+          </w:tcPr>
+          <w:p>
+            <w:pPr>
+              <w:spacing w:after="120"/>
+              <w:jc w:val="center"/>
+              <w:rPr>
+                <w:b/>
+                <w:bCs/>
+                <w:sz w:val="20"/>
+                <w:szCs w:val="20"/>
+              </w:rPr>
+            </w:pPr>
+            <w:r>
+              <w:rPr>
+                <w:b/>
+                <w:bCs/>
+                <w:sz w:val="20"/>
+                <w:szCs w:val="20"/>
+              </w:rPr>
+              <w:t>Project-Java</w:t>
+            </w:r>
+          </w:p>
+        </w:tc>
+        <w:tc>
+          <w:tcPr>
+            <w:tcW w:w="1842" w:type="dxa"/>
+            <w:tcBorders>
+              <w:top w:val="single" w:sz="4" w:space="0" w:color="auto"/>
+              <w:left w:val="single" w:sz="4" w:space="0" w:color="auto"/>
+              <w:bottom w:val="single" w:sz="4" w:space="0" w:color="auto"/>
+              <w:right w:val="single" w:sz="4" w:space="0" w:color="auto"/>
+            </w:tcBorders>
+          </w:tcPr>
+          <w:p>
+            <w:pPr>
+              <w:spacing w:after="120"/>
+              <w:jc w:val="center"/>
+              <w:rPr>
+                <w:b/>
+                <w:bCs/>
+                <w:sz w:val="20"/>
+                <w:szCs w:val="20"/>
+              </w:rPr>
+            </w:pPr>
+          </w:p>
+        </w:tc>
+      </w:tr>
+      <w:tr>
+        <w:tc>
+          <w:tcPr>
+            <w:tcW w:w="1470" w:type="dxa"/>
+            <w:tcBorders>
+              <w:top w:val="single" w:sz="4" w:space="0" w:color="auto"/>
+              <w:left w:val="single" w:sz="4" w:space="0" w:color="auto"/>
+              <w:bottom w:val="single" w:sz="4" w:space="0" w:color="auto"/>
+              <w:right w:val="single" w:sz="4" w:space="0" w:color="auto"/>
+            </w:tcBorders>
+          </w:tcPr>
+          <w:p>
+            <w:pPr>
+              <w:spacing w:after="120"/>
+              <w:rPr>
+                <w:b/>
+                <w:bCs/>
+                <w:sz w:val="20"/>
+                <w:szCs w:val="20"/>
+              </w:rPr>
+            </w:pPr>
+          </w:p>
+        </w:tc>
+        <w:tc>
+          <w:tcPr>
+            <w:tcW w:w="2069" w:type="dxa"/>
+            <w:tcBorders>
+              <w:top w:val="single" w:sz="4" w:space="0" w:color="auto"/>
+              <w:left w:val="single" w:sz="4" w:space="0" w:color="auto"/>
+              <w:bottom w:val="single" w:sz="4" w:space="0" w:color="auto"/>
+              <w:right w:val="single" w:sz="4" w:space="0" w:color="auto"/>
+            </w:tcBorders>
+          </w:tcPr>
+          <w:p>
+            <w:pPr>
+              <w:spacing w:after="120"/>
+              <w:jc w:val="center"/>
+              <w:rPr>
+                <w:b/>
+                <w:bCs/>
+                <w:sz w:val="20"/>
+                <w:szCs w:val="20"/>
+              </w:rPr>
+            </w:pPr>
+            <w:r>
+              <w:rPr>
+                <w:b/>
+                <w:bCs/>
+                <w:sz w:val="20"/>
+                <w:szCs w:val="20"/>
+              </w:rPr>
+              <w:t>Vo Khanh Loc</w:t>
+            </w:r>
+            <w:r>
+              <w:rPr>
+                <w:b/>
+                <w:bCs/>
+                <w:sz w:val="20"/>
+                <w:szCs w:val="20"/>
+              </w:rPr>
+              <w:br/>
+              <w:t>Giang Tan Phuc</w:t>
+            </w:r>
           </w:p>
         </w:tc>
         <w:tc>
@@ -649,16 +821,7 @@
                 <w:sz w:val="20"/>
                 <w:szCs w:val="20"/>
               </w:rPr>
-              <w:t>Online Book Store</w:t>
-            </w:r>
-            <w:r>
-              <w:rPr>
-                <w:b/>
-                <w:bCs/>
-                <w:sz w:val="20"/>
-                <w:szCs w:val="20"/>
-              </w:rPr>
-              <w:t xml:space="preserve"> Project</w:t>
+              <w:t>Amazon Book Store</w:t>
             </w:r>
           </w:p>
         </w:tc>
@@ -1100,6 +1263,7 @@
           <w:sz w:val="20"/>
           <w:szCs w:val="20"/>
         </w:rPr>
+        <w:lastRenderedPageBreak/>
         <w:t>Import</w:t>
       </w:r>
       <w:r>
@@ -1808,6 +1972,7 @@
           <w:rFonts w:ascii="11" w:hAnsi="11"/>
           <w:color w:val="000000" w:themeColor="text1"/>
         </w:rPr>
+        <w:lastRenderedPageBreak/>
         <w:t>+ View article details</w:t>
       </w:r>
     </w:p>
@@ -1825,7 +1990,6 @@
           <w:rFonts w:ascii="11" w:hAnsi="11"/>
           <w:color w:val="000000" w:themeColor="text1"/>
         </w:rPr>
-        <w:lastRenderedPageBreak/>
         <w:t>+ View the status of orders placed</w:t>
       </w:r>
     </w:p>
@@ -2116,6 +2280,33 @@
           <w:szCs w:val="24"/>
         </w:rPr>
       </w:pPr>
+      <w:r>
+        <w:object w:dxaOrig="1508" w:dyaOrig="983" w14:anchorId="1E4400EC">
+          <v:shapetype id="_x0000_t75" coordsize="21600,21600" o:spt="75" o:preferrelative="t" path="m@4@5l@4@11@9@11@9@5xe" filled="f" stroked="f">
+            <v:stroke joinstyle="miter"/>
+            <v:formulas>
+              <v:f eqn="if lineDrawn pixelLineWidth 0"/>
+              <v:f eqn="sum @0 1 0"/>
+              <v:f eqn="sum 0 0 @1"/>
+              <v:f eqn="prod @2 1 2"/>
+              <v:f eqn="prod @3 21600 pixelWidth"/>
+              <v:f eqn="prod @3 21600 pixelHeight"/>
+              <v:f eqn="sum @0 0 1"/>
+              <v:f eqn="prod @6 1 2"/>
+              <v:f eqn="prod @7 21600 pixelWidth"/>
+              <v:f eqn="sum @8 21600 0"/>
+              <v:f eqn="prod @7 21600 pixelHeight"/>
+              <v:f eqn="sum @10 21600 0"/>
+            </v:formulas>
+            <v:path o:extrusionok="f" gradientshapeok="t" o:connecttype="rect"/>
+            <o:lock v:ext="edit" aspectratio="t"/>
+          </v:shapetype>
+          <v:shape id="_x0000_i1038" type="#_x0000_t75" style="width:343.5pt;height:175.5pt" o:ole="">
+            <v:imagedata r:id="rId15" o:title=""/>
+          </v:shape>
+          <o:OLEObject Type="Embed" ProgID="Package" ShapeID="_x0000_i1038" DrawAspect="Icon" ObjectID="_1724065800" r:id="rId16"/>
+        </w:object>
+      </w:r>
     </w:p>
     <w:p>
       <w:pPr>

</xml_diff>